<commit_message>
updated "table of contents"
</commit_message>
<xml_diff>
--- a/ProjectDocuments/00_Initiating/00_Project Charter.docx
+++ b/ProjectDocuments/00_Initiating/00_Project Charter.docx
@@ -92,6 +92,16 @@
           <w:szCs w:val="28"/>
         </w:rPr>
         <w:t>&lt;ReqM Tool&gt;</w:t>
+      </w:r>
+      <w:r>
+        <w:rPr>
+          <w:b/>
+          <w:smallCaps/>
+          <w:color w:val="FF0000"/>
+          <w:sz w:val="28"/>
+          <w:szCs w:val="28"/>
+        </w:rPr>
+        <w:t xml:space="preserve"> </w:t>
       </w:r>
     </w:p>
     <w:p>
@@ -4114,7 +4124,7 @@
                         <a:blip r:embed="rId1">
                           <a:extLst>
                             <a:ext uri="{28A0092B-C50C-407E-A947-70E740481C1C}">
-                              <a14:useLocalDpi xmlns="" xmlns:wpc="http://schemas.microsoft.com/office/word/2010/wordprocessingCanvas" xmlns:cx="http://schemas.microsoft.com/office/drawing/2014/chartex" xmlns:cx1="http://schemas.microsoft.com/office/drawing/2015/9/8/chartex" xmlns:mc="http://schemas.openxmlformats.org/markup-compatibility/2006" xmlns:o="urn:schemas-microsoft-com:office:office" xmlns:v="urn:schemas-microsoft-com:vml" xmlns:wp14="http://schemas.microsoft.com/office/word/2010/wordprocessingDrawing" xmlns:w10="urn:schemas-microsoft-com:office:word" xmlns:w="http://schemas.openxmlformats.org/wordprocessingml/2006/main" xmlns:w14="http://schemas.microsoft.com/office/word/2010/wordml" xmlns:w15="http://schemas.microsoft.com/office/word/2012/wordml" xmlns:w16se="http://schemas.microsoft.com/office/word/2015/wordml/symex" xmlns:wpg="http://schemas.microsoft.com/office/word/2010/wordprocessingGroup" xmlns:wpi="http://schemas.microsoft.com/office/word/2010/wordprocessingInk" xmlns:wps="http://schemas.microsoft.com/office/word/2010/wordprocessingShape" xmlns:a14="http://schemas.microsoft.com/office/drawing/2010/main" val="0"/>
+                              <a14:useLocalDpi xmlns:a14="http://schemas.microsoft.com/office/drawing/2010/main" xmlns:wps="http://schemas.microsoft.com/office/word/2010/wordprocessingShape" xmlns:wpi="http://schemas.microsoft.com/office/word/2010/wordprocessingInk" xmlns:wpg="http://schemas.microsoft.com/office/word/2010/wordprocessingGroup" xmlns:w16se="http://schemas.microsoft.com/office/word/2015/wordml/symex" xmlns:w15="http://schemas.microsoft.com/office/word/2012/wordml" xmlns:w14="http://schemas.microsoft.com/office/word/2010/wordml" xmlns:w="http://schemas.openxmlformats.org/wordprocessingml/2006/main" xmlns:w10="urn:schemas-microsoft-com:office:word" xmlns:wp14="http://schemas.microsoft.com/office/word/2010/wordprocessingDrawing" xmlns:v="urn:schemas-microsoft-com:vml" xmlns:o="urn:schemas-microsoft-com:office:office" xmlns:mc="http://schemas.openxmlformats.org/markup-compatibility/2006" xmlns:cx1="http://schemas.microsoft.com/office/drawing/2015/9/8/chartex" xmlns:cx="http://schemas.microsoft.com/office/drawing/2014/chartex" xmlns:wpc="http://schemas.microsoft.com/office/word/2010/wordprocessingCanvas" xmlns="" val="0"/>
                             </a:ext>
                           </a:extLst>
                         </a:blip>
@@ -4219,7 +4229,7 @@
               <w:noProof/>
               <w:sz w:val="16"/>
             </w:rPr>
-            <w:t>13</w:t>
+            <w:t>1</w:t>
           </w:r>
           <w:r>
             <w:rPr>
@@ -4253,7 +4263,7 @@
                 <w:noProof/>
                 <w:sz w:val="16"/>
               </w:rPr>
-              <w:t>14</w:t>
+              <w:t>13</w:t>
             </w:r>
           </w:fldSimple>
         </w:p>
@@ -8855,7 +8865,7 @@
 </file>
 
 <file path=customXml/itemProps1.xml><?xml version="1.0" encoding="utf-8"?>
-<ds:datastoreItem xmlns:ds="http://schemas.openxmlformats.org/officeDocument/2006/customXml" ds:itemID="{EF8983D9-EFAB-49E8-8308-CD23D96ADF7D}">
+<ds:datastoreItem xmlns:ds="http://schemas.openxmlformats.org/officeDocument/2006/customXml" ds:itemID="{20423278-B18D-401F-8BDC-B531CD80887D}">
   <ds:schemaRefs>
     <ds:schemaRef ds:uri="http://schemas.openxmlformats.org/officeDocument/2006/bibliography"/>
   </ds:schemaRefs>

</xml_diff>